<commit_message>
finish the first same_Algorithms
change the question javabean
use the Binary compare to count the same item, give everyone a score
</commit_message>
<xml_diff>
--- a/text/question.docx
+++ b/text/question.docx
@@ -72,13 +72,7 @@
       </w:r>
     </w:p>
     <w:p/>
-    <w:p>
-      <w:pPr>
-        <w:rPr>
-          <w:rFonts w:hint="eastAsia"/>
-        </w:rPr>
-      </w:pPr>
-    </w:p>
+    <w:p/>
     <w:p>
       <w:r>
         <w:rPr>
@@ -90,13 +84,7 @@
         <w:t>问题（规划）：</w:t>
       </w:r>
     </w:p>
-    <w:p>
-      <w:pPr>
-        <w:rPr>
-          <w:rFonts w:hint="eastAsia"/>
-        </w:rPr>
-      </w:pPr>
-    </w:p>
+    <w:p/>
     <w:p>
       <w:r>
         <w:rPr>
@@ -129,12 +117,21 @@
     <w:p>
       <w:pPr>
         <w:ind w:firstLine="420"/>
+        <w:rPr>
+          <w:rFonts w:hint="eastAsia"/>
+        </w:rPr>
       </w:pPr>
       <w:r>
         <w:t>A.</w:t>
       </w:r>
       <w:r>
-        <w:t>是</w:t>
+        <w:rPr>
+          <w:rFonts w:hint="eastAsia"/>
+        </w:rPr>
+        <w:t>留学</w:t>
+      </w:r>
+      <w:r>
+        <w:t>国外</w:t>
       </w:r>
       <w:r>
         <w:t xml:space="preserve">  </w:t>
@@ -147,347 +144,67 @@
         <w:t>B.</w:t>
       </w:r>
       <w:r>
-        <w:t>否</w:t>
-      </w:r>
-    </w:p>
-    <w:p>
-      <w:pPr>
-        <w:rPr>
-          <w:rFonts w:hint="eastAsia"/>
+        <w:t>读研</w:t>
+      </w:r>
+      <w:r>
+        <w:t xml:space="preserve">      </w:t>
+      </w:r>
+      <w:r>
+        <w:rPr>
+          <w:rFonts w:hint="eastAsia"/>
+        </w:rPr>
+        <w:t>C.</w:t>
+      </w:r>
+      <w:r>
+        <w:rPr>
+          <w:rFonts w:hint="eastAsia"/>
+        </w:rPr>
+        <w:t>工作</w:t>
+      </w:r>
+      <w:r>
+        <w:t xml:space="preserve">     </w:t>
+      </w:r>
+      <w:r>
+        <w:rPr>
+          <w:rFonts w:hint="eastAsia"/>
+        </w:rPr>
+        <w:t>D</w:t>
+      </w:r>
+      <w:r>
+        <w:t>.</w:t>
+      </w:r>
+      <w:r>
+        <w:rPr>
+          <w:rFonts w:hint="eastAsia"/>
+        </w:rPr>
+        <w:t>还没</w:t>
+      </w:r>
+      <w:r>
+        <w:t>考虑</w:t>
+      </w:r>
+    </w:p>
+    <w:p>
+      <w:pPr>
+        <w:rPr>
           <w:color w:val="FF0000"/>
         </w:rPr>
       </w:pPr>
-      <w:r>
-        <w:rPr>
-          <w:color w:val="FF0000"/>
-          <w:highlight w:val="yellow"/>
-        </w:rPr>
-        <w:t>//</w:t>
-      </w:r>
-      <w:r>
-        <w:rPr>
-          <w:color w:val="FF0000"/>
-          <w:highlight w:val="yellow"/>
-        </w:rPr>
-        <w:t>若选择</w:t>
-      </w:r>
-      <w:r>
-        <w:rPr>
-          <w:color w:val="FF0000"/>
-          <w:highlight w:val="yellow"/>
-        </w:rPr>
-        <w:t>“</w:t>
-      </w:r>
-      <w:r>
-        <w:rPr>
-          <w:color w:val="FF0000"/>
-          <w:highlight w:val="yellow"/>
-        </w:rPr>
-        <w:t>是</w:t>
-      </w:r>
-      <w:r>
-        <w:rPr>
-          <w:color w:val="FF0000"/>
-          <w:highlight w:val="yellow"/>
-        </w:rPr>
-        <w:t>”</w:t>
-      </w:r>
-      <w:r>
-        <w:rPr>
-          <w:color w:val="FF0000"/>
-          <w:highlight w:val="yellow"/>
-        </w:rPr>
-        <w:t>请继续下面四个问题，若选择</w:t>
-      </w:r>
-      <w:r>
-        <w:rPr>
-          <w:color w:val="FF0000"/>
-          <w:highlight w:val="yellow"/>
-        </w:rPr>
-        <w:t>“</w:t>
-      </w:r>
-      <w:r>
-        <w:rPr>
-          <w:color w:val="FF0000"/>
-          <w:highlight w:val="yellow"/>
-        </w:rPr>
-        <w:t>否</w:t>
-      </w:r>
-      <w:r>
-        <w:rPr>
-          <w:color w:val="FF0000"/>
-          <w:highlight w:val="yellow"/>
-        </w:rPr>
-        <w:t>”</w:t>
-      </w:r>
-      <w:r>
-        <w:rPr>
-          <w:rFonts w:hint="eastAsia"/>
-          <w:color w:val="FF0000"/>
-          <w:highlight w:val="yellow"/>
-        </w:rPr>
-        <w:t>则</w:t>
-      </w:r>
-      <w:r>
-        <w:rPr>
-          <w:color w:val="FF0000"/>
-          <w:highlight w:val="yellow"/>
-        </w:rPr>
-        <w:t>直接进入第二部分的</w:t>
-      </w:r>
-      <w:r>
-        <w:rPr>
-          <w:rFonts w:hint="eastAsia"/>
-          <w:color w:val="FF0000"/>
-          <w:highlight w:val="yellow"/>
-        </w:rPr>
-        <w:t>问题</w:t>
+    </w:p>
+    <w:p>
+      <w:r>
+        <w:t>第二部分问题（</w:t>
+      </w:r>
+      <w:r>
+        <w:rPr>
+          <w:rFonts w:hint="eastAsia"/>
+        </w:rPr>
+        <w:t>性格</w:t>
+      </w:r>
+      <w:r>
+        <w:t>）：</w:t>
       </w:r>
     </w:p>
     <w:p/>
-    <w:p>
-      <w:r>
-        <w:t>毕业后的规划：</w:t>
-      </w:r>
-    </w:p>
-    <w:p>
-      <w:pPr>
-        <w:rPr>
-          <w:rFonts w:hint="eastAsia"/>
-        </w:rPr>
-      </w:pPr>
-    </w:p>
-    <w:p>
-      <w:pPr>
-        <w:pStyle w:val="a4"/>
-        <w:numPr>
-          <w:ilvl w:val="0"/>
-          <w:numId w:val="8"/>
-        </w:numPr>
-        <w:ind w:firstLineChars="0"/>
-      </w:pPr>
-      <w:r>
-        <w:t>你是否</w:t>
-      </w:r>
-      <w:r>
-        <w:rPr>
-          <w:rFonts w:hint="eastAsia"/>
-        </w:rPr>
-        <w:t>考研</w:t>
-      </w:r>
-      <w:r>
-        <w:t>：</w:t>
-      </w:r>
-    </w:p>
-    <w:p>
-      <w:pPr>
-        <w:ind w:firstLine="360"/>
-      </w:pPr>
-      <w:r>
-        <w:t>A.</w:t>
-      </w:r>
-      <w:r>
-        <w:t>是</w:t>
-      </w:r>
-      <w:r>
-        <w:t xml:space="preserve">  </w:t>
-      </w:r>
-      <w:r>
-        <w:tab/>
-      </w:r>
-      <w:r>
-        <w:tab/>
-        <w:t>B.</w:t>
-      </w:r>
-      <w:r>
-        <w:t>否</w:t>
-      </w:r>
-    </w:p>
-    <w:p>
-      <w:pPr>
-        <w:pStyle w:val="a4"/>
-        <w:ind w:left="360" w:firstLineChars="0" w:firstLine="0"/>
-      </w:pPr>
-    </w:p>
-    <w:p>
-      <w:pPr>
-        <w:pStyle w:val="a4"/>
-        <w:numPr>
-          <w:ilvl w:val="0"/>
-          <w:numId w:val="8"/>
-        </w:numPr>
-        <w:ind w:firstLineChars="0"/>
-      </w:pPr>
-      <w:r>
-        <w:t>你是否</w:t>
-      </w:r>
-      <w:r>
-        <w:rPr>
-          <w:rFonts w:hint="eastAsia"/>
-        </w:rPr>
-        <w:t>工作</w:t>
-      </w:r>
-    </w:p>
-    <w:p>
-      <w:pPr>
-        <w:ind w:firstLine="360"/>
-      </w:pPr>
-      <w:r>
-        <w:t>A.</w:t>
-      </w:r>
-      <w:r>
-        <w:t>是</w:t>
-      </w:r>
-      <w:r>
-        <w:t xml:space="preserve">  </w:t>
-      </w:r>
-      <w:r>
-        <w:tab/>
-      </w:r>
-      <w:r>
-        <w:tab/>
-        <w:t>B.</w:t>
-      </w:r>
-      <w:r>
-        <w:t>否</w:t>
-      </w:r>
-    </w:p>
-    <w:p>
-      <w:pPr>
-        <w:pStyle w:val="a4"/>
-        <w:ind w:left="360" w:firstLineChars="0" w:firstLine="0"/>
-        <w:rPr>
-          <w:rFonts w:hint="eastAsia"/>
-        </w:rPr>
-      </w:pPr>
-    </w:p>
-    <w:p>
-      <w:pPr>
-        <w:pStyle w:val="a4"/>
-        <w:numPr>
-          <w:ilvl w:val="0"/>
-          <w:numId w:val="8"/>
-        </w:numPr>
-        <w:ind w:firstLineChars="0"/>
-      </w:pPr>
-      <w:r>
-        <w:t>你是否</w:t>
-      </w:r>
-      <w:r>
-        <w:rPr>
-          <w:rFonts w:hint="eastAsia"/>
-        </w:rPr>
-        <w:t>出国</w:t>
-      </w:r>
-    </w:p>
-    <w:p>
-      <w:pPr>
-        <w:pStyle w:val="a4"/>
-        <w:ind w:left="360" w:firstLineChars="0" w:firstLine="0"/>
-      </w:pPr>
-      <w:r>
-        <w:t>A.</w:t>
-      </w:r>
-      <w:r>
-        <w:t>是</w:t>
-      </w:r>
-      <w:r>
-        <w:t xml:space="preserve">  </w:t>
-      </w:r>
-      <w:r>
-        <w:tab/>
-      </w:r>
-      <w:r>
-        <w:tab/>
-        <w:t>B.</w:t>
-      </w:r>
-      <w:r>
-        <w:t>否</w:t>
-      </w:r>
-    </w:p>
-    <w:p>
-      <w:pPr>
-        <w:pStyle w:val="a4"/>
-        <w:ind w:left="360" w:firstLineChars="0" w:firstLine="0"/>
-      </w:pPr>
-    </w:p>
-    <w:p>
-      <w:pPr>
-        <w:pStyle w:val="a4"/>
-        <w:numPr>
-          <w:ilvl w:val="0"/>
-          <w:numId w:val="8"/>
-        </w:numPr>
-        <w:ind w:firstLineChars="0"/>
-      </w:pPr>
-      <w:r>
-        <w:t>你是否</w:t>
-      </w:r>
-      <w:r>
-        <w:rPr>
-          <w:rFonts w:hint="eastAsia"/>
-        </w:rPr>
-        <w:t>创业</w:t>
-      </w:r>
-    </w:p>
-    <w:p>
-      <w:pPr>
-        <w:pStyle w:val="a4"/>
-        <w:ind w:left="360" w:firstLineChars="0" w:firstLine="0"/>
-      </w:pPr>
-      <w:r>
-        <w:t>A.</w:t>
-      </w:r>
-      <w:r>
-        <w:t>是</w:t>
-      </w:r>
-      <w:r>
-        <w:t xml:space="preserve">  </w:t>
-      </w:r>
-      <w:r>
-        <w:tab/>
-      </w:r>
-      <w:r>
-        <w:tab/>
-        <w:t>B.</w:t>
-      </w:r>
-      <w:r>
-        <w:t>否</w:t>
-      </w:r>
-    </w:p>
-    <w:p>
-      <w:pPr>
-        <w:pStyle w:val="a4"/>
-        <w:ind w:left="360" w:firstLineChars="0" w:firstLine="0"/>
-      </w:pPr>
-    </w:p>
-    <w:p/>
-    <w:p>
-      <w:r>
-        <w:t>第二</w:t>
-      </w:r>
-      <w:bookmarkStart w:id="0" w:name="_GoBack"/>
-      <w:bookmarkEnd w:id="0"/>
-      <w:r>
-        <w:t>部分问题（</w:t>
-      </w:r>
-      <w:r>
-        <w:rPr>
-          <w:rFonts w:hint="eastAsia"/>
-        </w:rPr>
-        <w:t>性格</w:t>
-      </w:r>
-      <w:r>
-        <w:t>）：</w:t>
-      </w:r>
-    </w:p>
-    <w:p>
-      <w:pPr>
-        <w:rPr>
-          <w:rFonts w:hint="eastAsia"/>
-        </w:rPr>
-      </w:pPr>
-    </w:p>
     <w:p>
       <w:pPr>
         <w:pStyle w:val="a4"/>
@@ -824,13 +541,7 @@
         <w:t>）：</w:t>
       </w:r>
     </w:p>
-    <w:p>
-      <w:pPr>
-        <w:rPr>
-          <w:rFonts w:hint="eastAsia"/>
-        </w:rPr>
-      </w:pPr>
-    </w:p>
+    <w:p/>
     <w:p>
       <w:pPr>
         <w:pStyle w:val="a4"/>
@@ -1038,6 +749,7 @@
         <w:ind w:firstLineChars="0"/>
       </w:pPr>
       <w:r>
+        <w:lastRenderedPageBreak/>
         <w:t>你</w:t>
       </w:r>
       <w:r>
@@ -1159,9 +871,6 @@
       <w:pPr>
         <w:pStyle w:val="a4"/>
         <w:ind w:left="360" w:firstLineChars="0" w:firstLine="0"/>
-        <w:rPr>
-          <w:rFonts w:hint="eastAsia"/>
-        </w:rPr>
       </w:pPr>
     </w:p>
     <w:p>
@@ -1336,32 +1045,54 @@
       </w:r>
     </w:p>
     <w:p>
-      <w:pPr>
-        <w:pStyle w:val="a4"/>
-        <w:ind w:left="360" w:firstLineChars="0" w:firstLine="0"/>
-      </w:pPr>
-    </w:p>
-    <w:p/>
-    <w:p>
-      <w:r>
-        <w:rPr>
-          <w:rFonts w:hint="eastAsia"/>
-        </w:rPr>
-        <w:t>希望</w:t>
-      </w:r>
-      <w:r>
-        <w:t>和谁一个寝室：</w:t>
-      </w:r>
-    </w:p>
-    <w:p>
-      <w:r>
-        <w:t>学号：</w:t>
-      </w:r>
-    </w:p>
-    <w:p/>
-    <w:p/>
-    <w:p/>
-    <w:p/>
+      <w:bookmarkStart w:id="0" w:name="_GoBack"/>
+      <w:bookmarkEnd w:id="0"/>
+    </w:p>
+    <w:p>
+      <w:r>
+        <w:t>10</w:t>
+      </w:r>
+      <w:r>
+        <w:t>、</w:t>
+      </w:r>
+      <w:r>
+        <w:rPr>
+          <w:rFonts w:hint="eastAsia"/>
+        </w:rPr>
+        <w:t>你是否想睡下铺</w:t>
+      </w:r>
+      <w:r>
+        <w:rPr>
+          <w:rFonts w:hint="eastAsia"/>
+        </w:rPr>
+        <w:t>：</w:t>
+      </w:r>
+    </w:p>
+    <w:p>
+      <w:pPr>
+        <w:pStyle w:val="a4"/>
+        <w:ind w:left="360" w:firstLineChars="0" w:firstLine="0"/>
+      </w:pPr>
+      <w:r>
+        <w:t>A</w:t>
+      </w:r>
+      <w:r>
+        <w:rPr>
+          <w:rFonts w:hint="eastAsia"/>
+        </w:rPr>
+        <w:t>．是</w:t>
+      </w:r>
+      <w:r>
+        <w:tab/>
+        <w:t xml:space="preserve">   B.</w:t>
+      </w:r>
+      <w:r>
+        <w:rPr>
+          <w:rFonts w:hint="eastAsia"/>
+        </w:rPr>
+        <w:t>否</w:t>
+      </w:r>
+    </w:p>
     <w:sectPr>
       <w:pgSz w:w="11906" w:h="16838"/>
       <w:pgMar w:top="1440" w:right="1800" w:bottom="1440" w:left="1800" w:header="851" w:footer="992" w:gutter="0"/>
@@ -1563,7 +1294,7 @@
         <w:rFonts w:hint="default"/>
       </w:rPr>
     </w:lvl>
-    <w:lvl w:ilvl="1" w:tplc="04090019" w:tentative="1">
+    <w:lvl w:ilvl="1" w:tplc="04090019">
       <w:start w:val="1"/>
       <w:numFmt w:val="lowerLetter"/>
       <w:lvlText w:val="%2)"/>

</xml_diff>

<commit_message>
finish two score of calculation.
</commit_message>
<xml_diff>
--- a/text/question.docx
+++ b/text/question.docx
@@ -117,9 +117,6 @@
     <w:p>
       <w:pPr>
         <w:ind w:firstLine="420"/>
-        <w:rPr>
-          <w:rFonts w:hint="eastAsia"/>
-        </w:rPr>
       </w:pPr>
       <w:r>
         <w:t>A.</w:t>
@@ -1044,54 +1041,37 @@
         <w:t>否</w:t>
       </w:r>
     </w:p>
-    <w:p>
+    <w:p/>
+    <w:p>
+      <w:r>
+        <w:t>10</w:t>
+      </w:r>
+      <w:r>
+        <w:t>、</w:t>
+      </w:r>
+      <w:r>
+        <w:rPr>
+          <w:rFonts w:hint="eastAsia"/>
+        </w:rPr>
+        <w:t>你</w:t>
+      </w:r>
+      <w:r>
+        <w:t>最希望和谁一个寝室？</w:t>
+      </w:r>
+    </w:p>
+    <w:p>
+      <w:pPr>
+        <w:pStyle w:val="a4"/>
+        <w:ind w:left="360" w:firstLineChars="0" w:firstLine="0"/>
+      </w:pPr>
+      <w:r>
+        <w:t>Sno</w:t>
+      </w:r>
+      <w:r>
+        <w:t>：</w:t>
+      </w:r>
       <w:bookmarkStart w:id="0" w:name="_GoBack"/>
       <w:bookmarkEnd w:id="0"/>
-    </w:p>
-    <w:p>
-      <w:r>
-        <w:t>10</w:t>
-      </w:r>
-      <w:r>
-        <w:t>、</w:t>
-      </w:r>
-      <w:r>
-        <w:rPr>
-          <w:rFonts w:hint="eastAsia"/>
-        </w:rPr>
-        <w:t>你是否想睡下铺</w:t>
-      </w:r>
-      <w:r>
-        <w:rPr>
-          <w:rFonts w:hint="eastAsia"/>
-        </w:rPr>
-        <w:t>：</w:t>
-      </w:r>
-    </w:p>
-    <w:p>
-      <w:pPr>
-        <w:pStyle w:val="a4"/>
-        <w:ind w:left="360" w:firstLineChars="0" w:firstLine="0"/>
-      </w:pPr>
-      <w:r>
-        <w:t>A</w:t>
-      </w:r>
-      <w:r>
-        <w:rPr>
-          <w:rFonts w:hint="eastAsia"/>
-        </w:rPr>
-        <w:t>．是</w:t>
-      </w:r>
-      <w:r>
-        <w:tab/>
-        <w:t xml:space="preserve">   B.</w:t>
-      </w:r>
-      <w:r>
-        <w:rPr>
-          <w:rFonts w:hint="eastAsia"/>
-        </w:rPr>
-        <w:t>否</w:t>
-      </w:r>
     </w:p>
     <w:sectPr>
       <w:pgSz w:w="11906" w:h="16838"/>

</xml_diff>